<commit_message>
Archivo de cambios actualizado
Con los resultados correctos de Alejandro Arango
</commit_message>
<xml_diff>
--- a/Cambios/Cambios presentados.docx
+++ b/Cambios/Cambios presentados.docx
@@ -74,6 +74,28 @@
           <w:sz w:val="24"/>
         </w:rPr>
         <w:t>.</w:t>
+      </w:r>
+    </w:p>
+    <w:p>
+      <w:pPr>
+        <w:pStyle w:val="Prrafodelista"/>
+        <w:rPr>
+          <w:sz w:val="24"/>
+        </w:rPr>
+      </w:pPr>
+    </w:p>
+    <w:p>
+      <w:pPr>
+        <w:pStyle w:val="Prrafodelista"/>
+        <w:rPr>
+          <w:sz w:val="24"/>
+        </w:rPr>
+      </w:pPr>
+      <w:r>
+        <w:rPr>
+          <w:sz w:val="24"/>
+        </w:rPr>
+        <w:t>Anterior(incorrecto):</w:t>
       </w:r>
     </w:p>
     <w:p>
@@ -131,7 +153,159 @@
           <w:sz w:val="24"/>
         </w:rPr>
       </w:pPr>
+      <w:r>
+        <w:rPr>
+          <w:noProof/>
+        </w:rPr>
+        <w:drawing>
+          <wp:inline distT="0" distB="0" distL="0" distR="0" wp14:anchorId="76FD5AA0" wp14:editId="584405D8">
+            <wp:extent cx="4552950" cy="2029396"/>
+            <wp:effectExtent l="0" t="0" r="0" b="9525"/>
+            <wp:docPr id="2" name="Imagen 2"/>
+            <wp:cNvGraphicFramePr>
+              <a:graphicFrameLocks xmlns:a="http://schemas.openxmlformats.org/drawingml/2006/main" noChangeAspect="1"/>
+            </wp:cNvGraphicFramePr>
+            <a:graphic xmlns:a="http://schemas.openxmlformats.org/drawingml/2006/main">
+              <a:graphicData uri="http://schemas.openxmlformats.org/drawingml/2006/picture">
+                <pic:pic xmlns:pic="http://schemas.openxmlformats.org/drawingml/2006/picture">
+                  <pic:nvPicPr>
+                    <pic:cNvPr id="1" name=""/>
+                    <pic:cNvPicPr/>
+                  </pic:nvPicPr>
+                  <pic:blipFill>
+                    <a:blip r:embed="rId6"/>
+                    <a:stretch>
+                      <a:fillRect/>
+                    </a:stretch>
+                  </pic:blipFill>
+                  <pic:spPr>
+                    <a:xfrm>
+                      <a:off x="0" y="0"/>
+                      <a:ext cx="4588683" cy="2045323"/>
+                    </a:xfrm>
+                    <a:prstGeom prst="rect">
+                      <a:avLst/>
+                    </a:prstGeom>
+                  </pic:spPr>
+                </pic:pic>
+              </a:graphicData>
+            </a:graphic>
+          </wp:inline>
+        </w:drawing>
+      </w:r>
+    </w:p>
+    <w:p>
+      <w:pPr>
+        <w:pStyle w:val="Prrafodelista"/>
+        <w:rPr>
+          <w:sz w:val="24"/>
+        </w:rPr>
+      </w:pPr>
+    </w:p>
+    <w:p>
+      <w:pPr>
+        <w:pStyle w:val="Prrafodelista"/>
+        <w:rPr>
+          <w:sz w:val="24"/>
+        </w:rPr>
+      </w:pPr>
+      <w:r>
+        <w:rPr>
+          <w:sz w:val="24"/>
+        </w:rPr>
+        <w:t xml:space="preserve">Nuevo(correcto): </w:t>
+      </w:r>
+    </w:p>
+    <w:p>
+      <w:pPr>
+        <w:pStyle w:val="Prrafodelista"/>
+        <w:rPr>
+          <w:sz w:val="24"/>
+        </w:rPr>
+      </w:pPr>
+      <w:r>
+        <w:drawing>
+          <wp:inline distT="0" distB="0" distL="0" distR="0" wp14:anchorId="05134F83" wp14:editId="7DAEC3F5">
+            <wp:extent cx="5726433" cy="314325"/>
+            <wp:effectExtent l="0" t="0" r="7620" b="9525"/>
+            <wp:docPr id="3" name="Imagen 3"/>
+            <wp:cNvGraphicFramePr>
+              <a:graphicFrameLocks xmlns:a="http://schemas.openxmlformats.org/drawingml/2006/main" noChangeAspect="1"/>
+            </wp:cNvGraphicFramePr>
+            <a:graphic xmlns:a="http://schemas.openxmlformats.org/drawingml/2006/main">
+              <a:graphicData uri="http://schemas.openxmlformats.org/drawingml/2006/picture">
+                <pic:pic xmlns:pic="http://schemas.openxmlformats.org/drawingml/2006/picture">
+                  <pic:nvPicPr>
+                    <pic:cNvPr id="1" name=""/>
+                    <pic:cNvPicPr/>
+                  </pic:nvPicPr>
+                  <pic:blipFill>
+                    <a:blip r:embed="rId7"/>
+                    <a:stretch>
+                      <a:fillRect/>
+                    </a:stretch>
+                  </pic:blipFill>
+                  <pic:spPr>
+                    <a:xfrm>
+                      <a:off x="0" y="0"/>
+                      <a:ext cx="8089830" cy="444052"/>
+                    </a:xfrm>
+                    <a:prstGeom prst="rect">
+                      <a:avLst/>
+                    </a:prstGeom>
+                  </pic:spPr>
+                </pic:pic>
+              </a:graphicData>
+            </a:graphic>
+          </wp:inline>
+        </w:drawing>
+      </w:r>
+    </w:p>
+    <w:p>
+      <w:pPr>
+        <w:pStyle w:val="Prrafodelista"/>
+        <w:rPr>
+          <w:sz w:val="24"/>
+        </w:rPr>
+      </w:pPr>
       <w:bookmarkStart w:id="0" w:name="_GoBack"/>
+      <w:r>
+        <w:drawing>
+          <wp:inline distT="0" distB="0" distL="0" distR="0" wp14:anchorId="3C1BEFFB" wp14:editId="218E2E4F">
+            <wp:extent cx="4563976" cy="2162175"/>
+            <wp:effectExtent l="0" t="0" r="8255" b="0"/>
+            <wp:docPr id="5" name="Imagen 5"/>
+            <wp:cNvGraphicFramePr>
+              <a:graphicFrameLocks xmlns:a="http://schemas.openxmlformats.org/drawingml/2006/main" noChangeAspect="1"/>
+            </wp:cNvGraphicFramePr>
+            <a:graphic xmlns:a="http://schemas.openxmlformats.org/drawingml/2006/main">
+              <a:graphicData uri="http://schemas.openxmlformats.org/drawingml/2006/picture">
+                <pic:pic xmlns:pic="http://schemas.openxmlformats.org/drawingml/2006/picture">
+                  <pic:nvPicPr>
+                    <pic:cNvPr id="1" name=""/>
+                    <pic:cNvPicPr/>
+                  </pic:nvPicPr>
+                  <pic:blipFill>
+                    <a:blip r:embed="rId8"/>
+                    <a:stretch>
+                      <a:fillRect/>
+                    </a:stretch>
+                  </pic:blipFill>
+                  <pic:spPr>
+                    <a:xfrm>
+                      <a:off x="0" y="0"/>
+                      <a:ext cx="4602445" cy="2180400"/>
+                    </a:xfrm>
+                    <a:prstGeom prst="rect">
+                      <a:avLst/>
+                    </a:prstGeom>
+                  </pic:spPr>
+                </pic:pic>
+              </a:graphicData>
+            </a:graphic>
+          </wp:inline>
+        </w:drawing>
+      </w:r>
       <w:bookmarkEnd w:id="0"/>
     </w:p>
     <w:sectPr>

</xml_diff>